<commit_message>
Added a scenario for each persona
</commit_message>
<xml_diff>
--- a/IHM – Powerimpress.docx
+++ b/IHM – Powerimpress.docx
@@ -13,44 +13,20 @@
         <w:rPr>
           <w:b/>
         </w:rPr>
-        <w:t xml:space="preserve">IHM – </w:t>
-      </w:r>
-      <w:proofErr w:type="spellStart"/>
-      <w:r>
-        <w:rPr>
-          <w:b/>
-        </w:rPr>
-        <w:t>Powerimpress</w:t>
-      </w:r>
-      <w:proofErr w:type="spellEnd"/>
-    </w:p>
-    <w:p>
-      <w:pPr>
-        <w:spacing w:after="0"/>
-      </w:pPr>
-    </w:p>
-    <w:p>
-      <w:pPr>
-        <w:spacing w:after="0"/>
-      </w:pPr>
-      <w:r>
-        <w:t xml:space="preserve">Conception d’une interface pour les logiciels de présentation type (Powerpoint, Google </w:t>
-      </w:r>
-      <w:proofErr w:type="spellStart"/>
-      <w:r>
-        <w:t>Slides</w:t>
-      </w:r>
-      <w:proofErr w:type="spellEnd"/>
-      <w:r>
-        <w:t xml:space="preserve"> ou </w:t>
-      </w:r>
-      <w:proofErr w:type="spellStart"/>
-      <w:r>
-        <w:t>Impress</w:t>
-      </w:r>
-      <w:proofErr w:type="spellEnd"/>
-      <w:r>
-        <w:t xml:space="preserve"> pour appareils mobiles (tablettes) </w:t>
+        <w:t>IHM – Powerimpress</w:t>
+      </w:r>
+    </w:p>
+    <w:p>
+      <w:pPr>
+        <w:spacing w:after="0"/>
+      </w:pPr>
+    </w:p>
+    <w:p>
+      <w:pPr>
+        <w:spacing w:after="0"/>
+      </w:pPr>
+      <w:r>
+        <w:t xml:space="preserve">Conception d’une interface pour les logiciels de présentation type (Powerpoint, Google Slides ou Impress pour appareils mobiles (tablettes) </w:t>
       </w:r>
     </w:p>
     <w:p>
@@ -228,6 +204,45 @@
       <w:pPr>
         <w:spacing w:after="0"/>
       </w:pPr>
+      <w:r>
+        <w:t xml:space="preserve">Robert décide d’utiliser Powerimpress dans le train sur son Smartphone (écran 5,5 pouces), il cherche à peaufiner une présentation qu’il devra faire quelques heures plus tard, il </w:t>
+      </w:r>
+      <w:r>
+        <w:rPr>
+          <w:highlight w:val="lightGray"/>
+        </w:rPr>
+        <w:t>accède à ses fichiers sur Dropbox</w:t>
+      </w:r>
+      <w:r>
+        <w:t xml:space="preserve"> après s’être connecté non sans difficulté à Internet. Il ouvre sa présentation et décide d’opérer quelques modifications sur la forme du contenu, il </w:t>
+      </w:r>
+      <w:r>
+        <w:rPr>
+          <w:highlight w:val="lightGray"/>
+        </w:rPr>
+        <w:t>passe en mode modification</w:t>
+      </w:r>
+      <w:r>
+        <w:t xml:space="preserve"> de forme via la </w:t>
+      </w:r>
+      <w:r>
+        <w:rPr>
+          <w:highlight w:val="lightGray"/>
+        </w:rPr>
+        <w:t>barre d’outil</w:t>
+      </w:r>
+      <w:r>
+        <w:t xml:space="preserve"> et commence à changer la police des titres, la taille du contenu et ce </w:t>
+      </w:r>
+      <w:r>
+        <w:rPr>
+          <w:highlight w:val="lightGray"/>
+        </w:rPr>
+        <w:t>sur chaque page</w:t>
+      </w:r>
+      <w:r>
+        <w:t xml:space="preserve">. Une fois cela terminé, Robert décide de faire une sieste afin d’être prêt pour sa présentation, il ferme l’application. </w:t>
+      </w:r>
     </w:p>
     <w:p>
       <w:pPr>
@@ -298,11 +313,64 @@
         <w:spacing w:after="0"/>
       </w:pPr>
       <w:r>
+        <w:t>Story :</w:t>
+      </w:r>
+    </w:p>
+    <w:p>
+      <w:pPr>
+        <w:spacing w:after="0"/>
+      </w:pPr>
+      <w:r>
+        <w:t xml:space="preserve">Arrivée tôt ce matin, Clémence décide de sortir sa tablette pour travailler un peu, elle ouvre Powerimpress et accède à ses documents stockés sur l’appareil, elle veut ouvrir 2 présentations en parallèle pour pouvoir les </w:t>
+      </w:r>
+      <w:r>
+        <w:rPr>
+          <w:highlight w:val="lightGray"/>
+        </w:rPr>
+        <w:t>comparer</w:t>
+      </w:r>
+      <w:r>
+        <w:t xml:space="preserve"> et en voir les différences mais </w:t>
+      </w:r>
+      <w:r>
+        <w:rPr>
+          <w:highlight w:val="lightGray"/>
+        </w:rPr>
+        <w:t>ne trouve pas de fonctionnalité correspondante</w:t>
+      </w:r>
+      <w:r>
+        <w:t>, trouvant une solut</w:t>
+      </w:r>
+      <w:r>
+        <w:t xml:space="preserve">ion alternative sur Internet, elle </w:t>
+      </w:r>
+      <w:r>
+        <w:t>décide d’exporter ses présentations en pdf et de réaliser la comparaison sur un PDFReader le permettant.</w:t>
+      </w:r>
+    </w:p>
+    <w:p>
+      <w:pPr>
+        <w:spacing w:after="0"/>
+      </w:pPr>
+    </w:p>
+    <w:p>
+      <w:pPr>
+        <w:spacing w:after="0"/>
+      </w:pPr>
+    </w:p>
+    <w:p>
+      <w:pPr>
+        <w:spacing w:after="0"/>
+      </w:pPr>
+      <w:r>
         <w:t>Prénom : Théo</w:t>
       </w:r>
     </w:p>
     <w:p>
       <w:pPr>
+        <w:tabs>
+          <w:tab w:val="left" w:pos="6526"/>
+        </w:tabs>
         <w:spacing w:after="0"/>
       </w:pPr>
       <w:r>
@@ -311,6 +379,9 @@
       <w:r>
         <w:t>Etudiant en histoire</w:t>
       </w:r>
+      <w:r>
+        <w:tab/>
+      </w:r>
     </w:p>
     <w:p>
       <w:pPr>
@@ -363,6 +434,76 @@
         <w:spacing w:after="0"/>
       </w:pPr>
       <w:r>
+        <w:t>Scénario :</w:t>
+      </w:r>
+    </w:p>
+    <w:p>
+      <w:pPr>
+        <w:spacing w:after="0"/>
+      </w:pPr>
+      <w:r>
+        <w:t xml:space="preserve">Théo est dans le tram, il lui reste 45 minutes avant d’arriver à la fac et il décide de sortir son Smartphone (écran 5 pouces) pour réviser la présentation qu’il doit effectuer en arrivant, il accède au </w:t>
+      </w:r>
+      <w:r>
+        <w:rPr>
+          <w:highlight w:val="lightGray"/>
+        </w:rPr>
+        <w:t>mode lecture</w:t>
+      </w:r>
+      <w:r>
+        <w:t xml:space="preserve"> et se rend compte que le format de sa présentation ne passera pas sur le projecteur, il décide de </w:t>
+      </w:r>
+      <w:r>
+        <w:rPr>
+          <w:highlight w:val="lightGray"/>
+        </w:rPr>
+        <w:t>changer de format</w:t>
+      </w:r>
+      <w:r>
+        <w:t xml:space="preserve"> et doit donc changer la forme de ses slides en conséquence. Il cherche dans la documentation un outil de </w:t>
+      </w:r>
+      <w:r>
+        <w:rPr>
+          <w:highlight w:val="lightGray"/>
+        </w:rPr>
+        <w:t>mise en forme automatique</w:t>
+      </w:r>
+      <w:r>
+        <w:t xml:space="preserve"> qu’il finit par trouver dans </w:t>
+      </w:r>
+      <w:r>
+        <w:rPr>
+          <w:highlight w:val="lightGray"/>
+        </w:rPr>
+        <w:t>la barre d’outil</w:t>
+      </w:r>
+      <w:r>
+        <w:t>, l’utilise et obtient le résultat attendu.</w:t>
+      </w:r>
+    </w:p>
+    <w:p>
+      <w:pPr>
+        <w:spacing w:after="0"/>
+      </w:pPr>
+      <w:r>
+        <w:t>Il continue de relire sa présentation jusqu’à arriver aux portes de l’amphithéatre.</w:t>
+      </w:r>
+    </w:p>
+    <w:p>
+      <w:pPr>
+        <w:spacing w:after="0"/>
+      </w:pPr>
+    </w:p>
+    <w:p>
+      <w:pPr>
+        <w:spacing w:after="0"/>
+      </w:pPr>
+    </w:p>
+    <w:p>
+      <w:pPr>
+        <w:spacing w:after="0"/>
+      </w:pPr>
+      <w:r>
         <w:t>Prénom : Clara</w:t>
       </w:r>
     </w:p>
@@ -418,17 +559,86 @@
       <w:pPr>
         <w:spacing w:after="0"/>
       </w:pPr>
-    </w:p>
-    <w:p>
-      <w:pPr>
-        <w:spacing w:after="0"/>
-      </w:pPr>
-    </w:p>
-    <w:p>
-      <w:pPr>
-        <w:spacing w:after="0"/>
-      </w:pPr>
-      <w:r>
+      <w:r>
+        <w:t xml:space="preserve">Scénario : </w:t>
+      </w:r>
+    </w:p>
+    <w:p>
+      <w:pPr>
+        <w:spacing w:after="0"/>
+      </w:pPr>
+      <w:r>
+        <w:t>Une fois sa tablette en main, Clara lance Powerimpress et essaye d’accéde</w:t>
+      </w:r>
+      <w:r>
+        <w:t>r à ses documents, elle utilise</w:t>
+      </w:r>
+      <w:r>
+        <w:t xml:space="preserve"> son compte GoogleDrive sur lequel est stockée sa dernière présentation. Elle clique et le fichier s’ouvre, elle </w:t>
+      </w:r>
+      <w:r>
+        <w:rPr>
+          <w:highlight w:val="lightGray"/>
+        </w:rPr>
+        <w:t>cherche une page</w:t>
+      </w:r>
+      <w:r>
+        <w:t xml:space="preserve"> en particulier et réalise l’opération manuellement </w:t>
+      </w:r>
+      <w:r>
+        <w:rPr>
+          <w:highlight w:val="lightGray"/>
+        </w:rPr>
+        <w:t>en scrollant rapidement</w:t>
+      </w:r>
+      <w:r>
+        <w:t xml:space="preserve"> pour faire défiler les slides. Une fois la slide trouvée, elle décide d’en changer le contenu et accède donc à </w:t>
+      </w:r>
+      <w:r>
+        <w:rPr>
+          <w:highlight w:val="lightGray"/>
+        </w:rPr>
+        <w:t>la barre d’outil</w:t>
+      </w:r>
+      <w:r>
+        <w:t xml:space="preserve">, elle supprime le contenu et </w:t>
+      </w:r>
+      <w:r>
+        <w:rPr>
+          <w:highlight w:val="lightGray"/>
+        </w:rPr>
+        <w:t>double clique</w:t>
+      </w:r>
+      <w:r>
+        <w:t xml:space="preserve"> pour créer un nouveau cadre de contenu. Fatiguée, elle décide de fermer le logiciel et se dit pouvoir y revenir après une bonne sieste.</w:t>
+      </w:r>
+    </w:p>
+    <w:p>
+      <w:pPr>
+        <w:spacing w:after="0"/>
+      </w:pPr>
+    </w:p>
+    <w:p>
+      <w:pPr>
+        <w:spacing w:after="0"/>
+      </w:pPr>
+    </w:p>
+    <w:p>
+      <w:pPr>
+        <w:spacing w:after="0"/>
+      </w:pPr>
+    </w:p>
+    <w:p>
+      <w:pPr>
+        <w:spacing w:after="0"/>
+        <w:rPr>
+          <w:b/>
+        </w:rPr>
+      </w:pPr>
+      <w:r>
+        <w:rPr>
+          <w:b/>
+        </w:rPr>
         <w:t>On remarque que nos utilisateurs ont des âges et des situations variées, à travers ces quelques profils nous pensons pouvoir englober la majorité de nos utilisateurs, de l’usage occasionnel à l’usage quotidien de notre logiciel.</w:t>
       </w:r>
     </w:p>

</xml_diff>